<commit_message>
tekst na engleskom dodavanje
</commit_message>
<xml_diff>
--- a/uputstvo.docx
+++ b/uputstvo.docx
@@ -2551,19 +2551,1110 @@
     <w:p>
       <w:pPr>
         <w:rPr>
-          <w:lang w:val="sr-Latn-RS"/>
-        </w:rPr>
-      </w:pPr>
-      <w:r>
-        <w:rPr>
           <w:rFonts w:ascii="Roboto" w:hAnsi="Roboto"/>
           <w:color w:val="949494"/>
           <w:sz w:val="21"/>
           <w:szCs w:val="21"/>
           <w:shd w:val="clear" w:color="auto" w:fill="FFFFFF"/>
         </w:rPr>
+      </w:pPr>
+      <w:r>
+        <w:rPr>
+          <w:rFonts w:ascii="Roboto" w:hAnsi="Roboto"/>
+          <w:color w:val="949494"/>
+          <w:sz w:val="21"/>
+          <w:szCs w:val="21"/>
+          <w:shd w:val="clear" w:color="auto" w:fill="FFFFFF"/>
+        </w:rPr>
         <w:t>We’re experts in designing customized websites that are responsive and mobile-friendly for all devices. Whether a visitor is viewing your website on a desktop monitor, tablet, laptop, smartphone, or even on a TV, we will build your website to visually re-format automatically. This ensures your site performs and looks great on all devices.</w:t>
       </w:r>
+    </w:p>
+    <w:p>
+      <w:pPr>
+        <w:rPr>
+          <w:rFonts w:ascii="Roboto" w:hAnsi="Roboto"/>
+          <w:color w:val="949494"/>
+          <w:sz w:val="21"/>
+          <w:szCs w:val="21"/>
+          <w:shd w:val="clear" w:color="auto" w:fill="FFFFFF"/>
+        </w:rPr>
+      </w:pPr>
+    </w:p>
+    <w:p>
+      <w:pPr>
+        <w:spacing w:before="100" w:beforeAutospacing="1" w:after="100" w:afterAutospacing="1" w:line="240" w:lineRule="auto"/>
+        <w:outlineLvl w:val="1"/>
+        <w:rPr>
+          <w:rFonts w:ascii="Times New Roman" w:eastAsia="Times New Roman" w:hAnsi="Times New Roman" w:cs="Times New Roman"/>
+          <w:b/>
+          <w:bCs/>
+          <w:sz w:val="36"/>
+          <w:szCs w:val="36"/>
+        </w:rPr>
+      </w:pPr>
+      <w:r>
+        <w:rPr>
+          <w:rFonts w:ascii="Times New Roman" w:eastAsia="Times New Roman" w:hAnsi="Times New Roman" w:cs="Times New Roman"/>
+          <w:b/>
+          <w:bCs/>
+          <w:sz w:val="36"/>
+          <w:szCs w:val="36"/>
+        </w:rPr>
+        <w:lastRenderedPageBreak/>
+        <w:t>What is Branding?</w:t>
+      </w:r>
+    </w:p>
+    <w:p>
+      <w:pPr>
+        <w:spacing w:before="100" w:beforeAutospacing="1" w:after="100" w:afterAutospacing="1" w:line="240" w:lineRule="auto"/>
+        <w:rPr>
+          <w:rFonts w:ascii="Times New Roman" w:eastAsia="Times New Roman" w:hAnsi="Times New Roman" w:cs="Times New Roman"/>
+          <w:sz w:val="24"/>
+          <w:szCs w:val="24"/>
+        </w:rPr>
+      </w:pPr>
+      <w:r>
+        <w:rPr>
+          <w:rFonts w:ascii="Times New Roman" w:eastAsia="Times New Roman" w:hAnsi="Times New Roman" w:cs="Times New Roman"/>
+          <w:sz w:val="24"/>
+          <w:szCs w:val="24"/>
+        </w:rPr>
+        <w:t>Branding is all of the ways you establish an image of your company in your customers’ eyes.</w:t>
+      </w:r>
+    </w:p>
+    <w:p>
+      <w:pPr>
+        <w:spacing w:before="100" w:beforeAutospacing="1" w:after="100" w:afterAutospacing="1" w:line="240" w:lineRule="auto"/>
+        <w:rPr>
+          <w:rFonts w:ascii="Times New Roman" w:eastAsia="Times New Roman" w:hAnsi="Times New Roman" w:cs="Times New Roman"/>
+          <w:sz w:val="24"/>
+          <w:szCs w:val="24"/>
+        </w:rPr>
+      </w:pPr>
+      <w:r>
+        <w:rPr>
+          <w:rFonts w:ascii="Times New Roman" w:eastAsia="Times New Roman" w:hAnsi="Times New Roman" w:cs="Times New Roman"/>
+          <w:sz w:val="24"/>
+          <w:szCs w:val="24"/>
+        </w:rPr>
+        <w:t>By building a website that describes what you offer, designing ads that promote your goods and services, selecting specific corporate colors that will be associated with your company, creating a logo, and featuring it across all your social media accounts, you are branding your company. That is, you are shaping how and what people’s perceptions of your business are.</w:t>
+      </w:r>
+    </w:p>
+    <w:p>
+      <w:pPr>
+        <w:spacing w:before="100" w:beforeAutospacing="1" w:after="100" w:afterAutospacing="1" w:line="240" w:lineRule="auto"/>
+        <w:rPr>
+          <w:rFonts w:ascii="Times New Roman" w:eastAsia="Times New Roman" w:hAnsi="Times New Roman" w:cs="Times New Roman"/>
+          <w:sz w:val="24"/>
+          <w:szCs w:val="24"/>
+        </w:rPr>
+      </w:pPr>
+      <w:r>
+        <w:rPr>
+          <w:rFonts w:ascii="Times New Roman" w:eastAsia="Times New Roman" w:hAnsi="Times New Roman" w:cs="Times New Roman"/>
+          <w:sz w:val="24"/>
+          <w:szCs w:val="24"/>
+        </w:rPr>
+        <w:t>And what your customers say about your brand is the reality (not what you’d like them to think). It’s the impression that pops into their minds when they hear your business’ name. It’s based on a feeling they have that is based on their experiences they’ve had with you, good or bad.</w:t>
+      </w:r>
+    </w:p>
+    <w:p>
+      <w:pPr>
+        <w:spacing w:before="100" w:beforeAutospacing="1" w:after="100" w:afterAutospacing="1" w:line="240" w:lineRule="auto"/>
+        <w:outlineLvl w:val="1"/>
+        <w:rPr>
+          <w:rFonts w:ascii="Times New Roman" w:eastAsia="Times New Roman" w:hAnsi="Times New Roman" w:cs="Times New Roman"/>
+          <w:b/>
+          <w:bCs/>
+          <w:sz w:val="36"/>
+          <w:szCs w:val="36"/>
+        </w:rPr>
+      </w:pPr>
+      <w:r>
+        <w:rPr>
+          <w:rFonts w:ascii="Times New Roman" w:eastAsia="Times New Roman" w:hAnsi="Times New Roman" w:cs="Times New Roman"/>
+          <w:b/>
+          <w:bCs/>
+          <w:sz w:val="36"/>
+          <w:szCs w:val="36"/>
+        </w:rPr>
+        <w:t>What’s the Point?</w:t>
+      </w:r>
+    </w:p>
+    <w:p>
+      <w:pPr>
+        <w:spacing w:before="100" w:beforeAutospacing="1" w:after="100" w:afterAutospacing="1" w:line="240" w:lineRule="auto"/>
+        <w:rPr>
+          <w:rFonts w:ascii="Times New Roman" w:eastAsia="Times New Roman" w:hAnsi="Times New Roman" w:cs="Times New Roman"/>
+          <w:sz w:val="24"/>
+          <w:szCs w:val="24"/>
+        </w:rPr>
+      </w:pPr>
+      <w:r>
+        <w:rPr>
+          <w:rFonts w:ascii="Times New Roman" w:eastAsia="Times New Roman" w:hAnsi="Times New Roman" w:cs="Times New Roman"/>
+          <w:sz w:val="24"/>
+          <w:szCs w:val="24"/>
+        </w:rPr>
+        <w:t>The purpose of branding is to simply and easily help your customers understand what you offer and how you’re different. But it’s not only a USP (unique selling proposition), it is the combination of all the ways you communicate what you stand for.</w:t>
+      </w:r>
+    </w:p>
+    <w:p>
+      <w:pPr>
+        <w:spacing w:before="100" w:beforeAutospacing="1" w:after="100" w:afterAutospacing="1" w:line="240" w:lineRule="auto"/>
+        <w:rPr>
+          <w:rFonts w:ascii="Times New Roman" w:eastAsia="Times New Roman" w:hAnsi="Times New Roman" w:cs="Times New Roman"/>
+          <w:sz w:val="24"/>
+          <w:szCs w:val="24"/>
+        </w:rPr>
+      </w:pPr>
+      <w:r>
+        <w:rPr>
+          <w:rFonts w:ascii="Times New Roman" w:eastAsia="Times New Roman" w:hAnsi="Times New Roman" w:cs="Times New Roman"/>
+          <w:sz w:val="24"/>
+          <w:szCs w:val="24"/>
+        </w:rPr>
+        <w:t>In addition to your logo and corporate colors, you can communicate your brand message through:</w:t>
+      </w:r>
+    </w:p>
+    <w:p>
+      <w:pPr>
+        <w:numPr>
+          <w:ilvl w:val="0"/>
+          <w:numId w:val="1"/>
+        </w:numPr>
+        <w:spacing w:before="100" w:beforeAutospacing="1" w:after="100" w:afterAutospacing="1" w:line="240" w:lineRule="auto"/>
+        <w:rPr>
+          <w:rFonts w:ascii="Times New Roman" w:eastAsia="Times New Roman" w:hAnsi="Times New Roman" w:cs="Times New Roman"/>
+          <w:sz w:val="24"/>
+          <w:szCs w:val="24"/>
+        </w:rPr>
+      </w:pPr>
+      <w:r>
+        <w:rPr>
+          <w:rFonts w:ascii="Times New Roman" w:eastAsia="Times New Roman" w:hAnsi="Times New Roman" w:cs="Times New Roman"/>
+          <w:sz w:val="24"/>
+          <w:szCs w:val="24"/>
+        </w:rPr>
+        <w:t>Your store environment and atmosphere</w:t>
+      </w:r>
+    </w:p>
+    <w:p>
+      <w:pPr>
+        <w:numPr>
+          <w:ilvl w:val="0"/>
+          <w:numId w:val="1"/>
+        </w:numPr>
+        <w:spacing w:before="100" w:beforeAutospacing="1" w:after="100" w:afterAutospacing="1" w:line="240" w:lineRule="auto"/>
+        <w:rPr>
+          <w:rFonts w:ascii="Times New Roman" w:eastAsia="Times New Roman" w:hAnsi="Times New Roman" w:cs="Times New Roman"/>
+          <w:sz w:val="24"/>
+          <w:szCs w:val="24"/>
+        </w:rPr>
+      </w:pPr>
+      <w:r>
+        <w:rPr>
+          <w:rFonts w:ascii="Times New Roman" w:eastAsia="Times New Roman" w:hAnsi="Times New Roman" w:cs="Times New Roman"/>
+          <w:sz w:val="24"/>
+          <w:szCs w:val="24"/>
+        </w:rPr>
+        <w:t>How your staff members treat customers</w:t>
+      </w:r>
+    </w:p>
+    <w:p>
+      <w:pPr>
+        <w:numPr>
+          <w:ilvl w:val="0"/>
+          <w:numId w:val="1"/>
+        </w:numPr>
+        <w:spacing w:before="100" w:beforeAutospacing="1" w:after="100" w:afterAutospacing="1" w:line="240" w:lineRule="auto"/>
+        <w:rPr>
+          <w:rFonts w:ascii="Times New Roman" w:eastAsia="Times New Roman" w:hAnsi="Times New Roman" w:cs="Times New Roman"/>
+          <w:sz w:val="24"/>
+          <w:szCs w:val="24"/>
+        </w:rPr>
+      </w:pPr>
+      <w:r>
+        <w:rPr>
+          <w:rFonts w:ascii="Times New Roman" w:eastAsia="Times New Roman" w:hAnsi="Times New Roman" w:cs="Times New Roman"/>
+          <w:sz w:val="24"/>
+          <w:szCs w:val="24"/>
+        </w:rPr>
+        <w:t>How your staff members dress</w:t>
+      </w:r>
+    </w:p>
+    <w:p>
+      <w:pPr>
+        <w:numPr>
+          <w:ilvl w:val="0"/>
+          <w:numId w:val="1"/>
+        </w:numPr>
+        <w:spacing w:before="100" w:beforeAutospacing="1" w:after="100" w:afterAutospacing="1" w:line="240" w:lineRule="auto"/>
+        <w:rPr>
+          <w:rFonts w:ascii="Times New Roman" w:eastAsia="Times New Roman" w:hAnsi="Times New Roman" w:cs="Times New Roman"/>
+          <w:sz w:val="24"/>
+          <w:szCs w:val="24"/>
+        </w:rPr>
+      </w:pPr>
+      <w:r>
+        <w:rPr>
+          <w:rFonts w:ascii="Times New Roman" w:eastAsia="Times New Roman" w:hAnsi="Times New Roman" w:cs="Times New Roman"/>
+          <w:sz w:val="24"/>
+          <w:szCs w:val="24"/>
+        </w:rPr>
+        <w:t>The products you carry</w:t>
+      </w:r>
+    </w:p>
+    <w:p>
+      <w:pPr>
+        <w:numPr>
+          <w:ilvl w:val="0"/>
+          <w:numId w:val="1"/>
+        </w:numPr>
+        <w:spacing w:before="100" w:beforeAutospacing="1" w:after="100" w:afterAutospacing="1" w:line="240" w:lineRule="auto"/>
+        <w:rPr>
+          <w:rFonts w:ascii="Times New Roman" w:eastAsia="Times New Roman" w:hAnsi="Times New Roman" w:cs="Times New Roman"/>
+          <w:sz w:val="24"/>
+          <w:szCs w:val="24"/>
+        </w:rPr>
+      </w:pPr>
+      <w:r>
+        <w:rPr>
+          <w:rFonts w:ascii="Times New Roman" w:eastAsia="Times New Roman" w:hAnsi="Times New Roman" w:cs="Times New Roman"/>
+          <w:sz w:val="24"/>
+          <w:szCs w:val="24"/>
+        </w:rPr>
+        <w:t>The price you charge</w:t>
+      </w:r>
+    </w:p>
+    <w:p>
+      <w:pPr>
+        <w:numPr>
+          <w:ilvl w:val="0"/>
+          <w:numId w:val="1"/>
+        </w:numPr>
+        <w:spacing w:before="100" w:beforeAutospacing="1" w:after="100" w:afterAutospacing="1" w:line="240" w:lineRule="auto"/>
+        <w:rPr>
+          <w:rFonts w:ascii="Times New Roman" w:eastAsia="Times New Roman" w:hAnsi="Times New Roman" w:cs="Times New Roman"/>
+          <w:sz w:val="24"/>
+          <w:szCs w:val="24"/>
+        </w:rPr>
+      </w:pPr>
+      <w:r>
+        <w:rPr>
+          <w:rFonts w:ascii="Times New Roman" w:eastAsia="Times New Roman" w:hAnsi="Times New Roman" w:cs="Times New Roman"/>
+          <w:sz w:val="24"/>
+          <w:szCs w:val="24"/>
+        </w:rPr>
+        <w:t>Product packaging</w:t>
+      </w:r>
+    </w:p>
+    <w:p>
+      <w:pPr>
+        <w:numPr>
+          <w:ilvl w:val="0"/>
+          <w:numId w:val="1"/>
+        </w:numPr>
+        <w:spacing w:before="100" w:beforeAutospacing="1" w:after="100" w:afterAutospacing="1" w:line="240" w:lineRule="auto"/>
+        <w:rPr>
+          <w:rFonts w:ascii="Times New Roman" w:eastAsia="Times New Roman" w:hAnsi="Times New Roman" w:cs="Times New Roman"/>
+          <w:sz w:val="24"/>
+          <w:szCs w:val="24"/>
+        </w:rPr>
+      </w:pPr>
+      <w:r>
+        <w:rPr>
+          <w:rFonts w:ascii="Times New Roman" w:eastAsia="Times New Roman" w:hAnsi="Times New Roman" w:cs="Times New Roman"/>
+          <w:sz w:val="24"/>
+          <w:szCs w:val="24"/>
+        </w:rPr>
+        <w:t>Public relations</w:t>
+      </w:r>
+    </w:p>
+    <w:p>
+      <w:pPr>
+        <w:numPr>
+          <w:ilvl w:val="0"/>
+          <w:numId w:val="1"/>
+        </w:numPr>
+        <w:spacing w:before="100" w:beforeAutospacing="1" w:after="100" w:afterAutospacing="1" w:line="240" w:lineRule="auto"/>
+        <w:rPr>
+          <w:rFonts w:ascii="Times New Roman" w:eastAsia="Times New Roman" w:hAnsi="Times New Roman" w:cs="Times New Roman"/>
+          <w:sz w:val="24"/>
+          <w:szCs w:val="24"/>
+        </w:rPr>
+      </w:pPr>
+      <w:r>
+        <w:rPr>
+          <w:rFonts w:ascii="Times New Roman" w:eastAsia="Times New Roman" w:hAnsi="Times New Roman" w:cs="Times New Roman"/>
+          <w:sz w:val="24"/>
+          <w:szCs w:val="24"/>
+        </w:rPr>
+        <w:t>Public speaking</w:t>
+      </w:r>
+    </w:p>
+    <w:p>
+      <w:pPr>
+        <w:numPr>
+          <w:ilvl w:val="0"/>
+          <w:numId w:val="1"/>
+        </w:numPr>
+        <w:spacing w:before="100" w:beforeAutospacing="1" w:after="100" w:afterAutospacing="1" w:line="240" w:lineRule="auto"/>
+        <w:rPr>
+          <w:rFonts w:ascii="Times New Roman" w:eastAsia="Times New Roman" w:hAnsi="Times New Roman" w:cs="Times New Roman"/>
+          <w:sz w:val="24"/>
+          <w:szCs w:val="24"/>
+        </w:rPr>
+      </w:pPr>
+      <w:r>
+        <w:rPr>
+          <w:rFonts w:ascii="Times New Roman" w:eastAsia="Times New Roman" w:hAnsi="Times New Roman" w:cs="Times New Roman"/>
+          <w:sz w:val="24"/>
+          <w:szCs w:val="24"/>
+        </w:rPr>
+        <w:t>Direct mail</w:t>
+      </w:r>
+    </w:p>
+    <w:p>
+      <w:pPr>
+        <w:numPr>
+          <w:ilvl w:val="0"/>
+          <w:numId w:val="1"/>
+        </w:numPr>
+        <w:spacing w:before="100" w:beforeAutospacing="1" w:after="100" w:afterAutospacing="1" w:line="240" w:lineRule="auto"/>
+        <w:rPr>
+          <w:rFonts w:ascii="Times New Roman" w:eastAsia="Times New Roman" w:hAnsi="Times New Roman" w:cs="Times New Roman"/>
+          <w:sz w:val="24"/>
+          <w:szCs w:val="24"/>
+        </w:rPr>
+      </w:pPr>
+      <w:r>
+        <w:rPr>
+          <w:rFonts w:ascii="Times New Roman" w:eastAsia="Times New Roman" w:hAnsi="Times New Roman" w:cs="Times New Roman"/>
+          <w:sz w:val="24"/>
+          <w:szCs w:val="24"/>
+        </w:rPr>
+        <w:t>Sponsorships</w:t>
+      </w:r>
+    </w:p>
+    <w:p>
+      <w:pPr>
+        <w:numPr>
+          <w:ilvl w:val="0"/>
+          <w:numId w:val="1"/>
+        </w:numPr>
+        <w:spacing w:before="100" w:beforeAutospacing="1" w:after="100" w:afterAutospacing="1" w:line="240" w:lineRule="auto"/>
+        <w:rPr>
+          <w:rFonts w:ascii="Times New Roman" w:eastAsia="Times New Roman" w:hAnsi="Times New Roman" w:cs="Times New Roman"/>
+          <w:sz w:val="24"/>
+          <w:szCs w:val="24"/>
+        </w:rPr>
+      </w:pPr>
+      <w:r>
+        <w:rPr>
+          <w:rFonts w:ascii="Times New Roman" w:eastAsia="Times New Roman" w:hAnsi="Times New Roman" w:cs="Times New Roman"/>
+          <w:sz w:val="24"/>
+          <w:szCs w:val="24"/>
+        </w:rPr>
+        <w:t>Advertising</w:t>
+      </w:r>
+    </w:p>
+    <w:p>
+      <w:pPr>
+        <w:numPr>
+          <w:ilvl w:val="0"/>
+          <w:numId w:val="1"/>
+        </w:numPr>
+        <w:spacing w:before="100" w:beforeAutospacing="1" w:after="100" w:afterAutospacing="1" w:line="240" w:lineRule="auto"/>
+        <w:rPr>
+          <w:rFonts w:ascii="Times New Roman" w:eastAsia="Times New Roman" w:hAnsi="Times New Roman" w:cs="Times New Roman"/>
+          <w:sz w:val="24"/>
+          <w:szCs w:val="24"/>
+        </w:rPr>
+      </w:pPr>
+      <w:r>
+        <w:rPr>
+          <w:rFonts w:ascii="Times New Roman" w:eastAsia="Times New Roman" w:hAnsi="Times New Roman" w:cs="Times New Roman"/>
+          <w:sz w:val="24"/>
+          <w:szCs w:val="24"/>
+        </w:rPr>
+        <w:t>Nonprofit partnerships</w:t>
+      </w:r>
+    </w:p>
+    <w:p>
+      <w:pPr>
+        <w:spacing w:before="100" w:beforeAutospacing="1" w:after="100" w:afterAutospacing="1" w:line="240" w:lineRule="auto"/>
+        <w:rPr>
+          <w:rFonts w:ascii="Times New Roman" w:eastAsia="Times New Roman" w:hAnsi="Times New Roman" w:cs="Times New Roman"/>
+          <w:sz w:val="24"/>
+          <w:szCs w:val="24"/>
+        </w:rPr>
+      </w:pPr>
+      <w:r>
+        <w:rPr>
+          <w:rFonts w:ascii="Times New Roman" w:eastAsia="Times New Roman" w:hAnsi="Times New Roman" w:cs="Times New Roman"/>
+          <w:sz w:val="24"/>
+          <w:szCs w:val="24"/>
+        </w:rPr>
+        <w:t>What your customers and prospects take away from all this shapes your brand.</w:t>
+      </w:r>
+    </w:p>
+    <w:p>
+      <w:pPr>
+        <w:spacing w:before="100" w:beforeAutospacing="1" w:after="100" w:afterAutospacing="1" w:line="240" w:lineRule="auto"/>
+        <w:outlineLvl w:val="1"/>
+        <w:rPr>
+          <w:rFonts w:ascii="Times New Roman" w:eastAsia="Times New Roman" w:hAnsi="Times New Roman" w:cs="Times New Roman"/>
+          <w:b/>
+          <w:bCs/>
+          <w:sz w:val="36"/>
+          <w:szCs w:val="36"/>
+        </w:rPr>
+      </w:pPr>
+      <w:r>
+        <w:rPr>
+          <w:rFonts w:ascii="Times New Roman" w:eastAsia="Times New Roman" w:hAnsi="Times New Roman" w:cs="Times New Roman"/>
+          <w:b/>
+          <w:bCs/>
+          <w:sz w:val="36"/>
+          <w:szCs w:val="36"/>
+        </w:rPr>
+        <w:t>Building a Brand</w:t>
+      </w:r>
+    </w:p>
+    <w:p>
+      <w:pPr>
+        <w:spacing w:before="100" w:beforeAutospacing="1" w:after="100" w:afterAutospacing="1" w:line="240" w:lineRule="auto"/>
+        <w:rPr>
+          <w:rFonts w:ascii="Times New Roman" w:eastAsia="Times New Roman" w:hAnsi="Times New Roman" w:cs="Times New Roman"/>
+          <w:sz w:val="24"/>
+          <w:szCs w:val="24"/>
+        </w:rPr>
+      </w:pPr>
+      <w:r>
+        <w:rPr>
+          <w:rFonts w:ascii="Times New Roman" w:eastAsia="Times New Roman" w:hAnsi="Times New Roman" w:cs="Times New Roman"/>
+          <w:sz w:val="24"/>
+          <w:szCs w:val="24"/>
+        </w:rPr>
+        <w:t>If your business does not yet have a consistent brand, or you don’t like what your brand currently stands for, it’s time to rebrand. Here are some steps to take to shape public perception for the better:</w:t>
+      </w:r>
+    </w:p>
+    <w:p>
+      <w:pPr>
+        <w:numPr>
+          <w:ilvl w:val="0"/>
+          <w:numId w:val="2"/>
+        </w:numPr>
+        <w:spacing w:before="100" w:beforeAutospacing="1" w:after="100" w:afterAutospacing="1" w:line="240" w:lineRule="auto"/>
+        <w:rPr>
+          <w:rFonts w:ascii="Times New Roman" w:eastAsia="Times New Roman" w:hAnsi="Times New Roman" w:cs="Times New Roman"/>
+          <w:sz w:val="24"/>
+          <w:szCs w:val="24"/>
+        </w:rPr>
+      </w:pPr>
+      <w:r>
+        <w:rPr>
+          <w:rFonts w:ascii="Times New Roman" w:eastAsia="Times New Roman" w:hAnsi="Times New Roman" w:cs="Times New Roman"/>
+          <w:sz w:val="24"/>
+          <w:szCs w:val="24"/>
+        </w:rPr>
+        <w:t>Identify what your customers love most about your business. What makes yours stand out? What are your strengths?</w:t>
+      </w:r>
+    </w:p>
+    <w:p>
+      <w:pPr>
+        <w:numPr>
+          <w:ilvl w:val="0"/>
+          <w:numId w:val="2"/>
+        </w:numPr>
+        <w:spacing w:before="100" w:beforeAutospacing="1" w:after="100" w:afterAutospacing="1" w:line="240" w:lineRule="auto"/>
+        <w:rPr>
+          <w:rFonts w:ascii="Times New Roman" w:eastAsia="Times New Roman" w:hAnsi="Times New Roman" w:cs="Times New Roman"/>
+          <w:sz w:val="24"/>
+          <w:szCs w:val="24"/>
+        </w:rPr>
+      </w:pPr>
+      <w:r>
+        <w:rPr>
+          <w:rFonts w:ascii="Times New Roman" w:eastAsia="Times New Roman" w:hAnsi="Times New Roman" w:cs="Times New Roman"/>
+          <w:sz w:val="24"/>
+          <w:szCs w:val="24"/>
+        </w:rPr>
+        <w:lastRenderedPageBreak/>
+        <w:t xml:space="preserve">Create a brand message that conveys what your business aims to do for its customers – what you’re best at. </w:t>
+      </w:r>
+      <w:proofErr w:type="spellStart"/>
+      <w:r>
+        <w:rPr>
+          <w:rFonts w:ascii="Times New Roman" w:eastAsia="Times New Roman" w:hAnsi="Times New Roman" w:cs="Times New Roman"/>
+          <w:sz w:val="24"/>
+          <w:szCs w:val="24"/>
+        </w:rPr>
+        <w:t>Geico</w:t>
+      </w:r>
+      <w:proofErr w:type="spellEnd"/>
+      <w:r>
+        <w:rPr>
+          <w:rFonts w:ascii="Times New Roman" w:eastAsia="Times New Roman" w:hAnsi="Times New Roman" w:cs="Times New Roman"/>
+          <w:sz w:val="24"/>
+          <w:szCs w:val="24"/>
+        </w:rPr>
+        <w:t xml:space="preserve"> promises to save you 15% in 15 minutes. That’s its brand promise. Marriott promises quiet luxury. What are you promising your customers? And are you delivering?</w:t>
+      </w:r>
+    </w:p>
+    <w:p>
+      <w:pPr>
+        <w:numPr>
+          <w:ilvl w:val="0"/>
+          <w:numId w:val="2"/>
+        </w:numPr>
+        <w:spacing w:before="100" w:beforeAutospacing="1" w:after="100" w:afterAutospacing="1" w:line="240" w:lineRule="auto"/>
+        <w:rPr>
+          <w:rFonts w:ascii="Times New Roman" w:eastAsia="Times New Roman" w:hAnsi="Times New Roman" w:cs="Times New Roman"/>
+          <w:sz w:val="24"/>
+          <w:szCs w:val="24"/>
+        </w:rPr>
+      </w:pPr>
+      <w:r>
+        <w:rPr>
+          <w:rFonts w:ascii="Times New Roman" w:eastAsia="Times New Roman" w:hAnsi="Times New Roman" w:cs="Times New Roman"/>
+          <w:sz w:val="24"/>
+          <w:szCs w:val="24"/>
+        </w:rPr>
+        <w:t>Make sure your visual elements match your message, and your brand. If you’re promising innovation, don’t use greys and boring images.</w:t>
+      </w:r>
+    </w:p>
+    <w:p>
+      <w:pPr>
+        <w:numPr>
+          <w:ilvl w:val="0"/>
+          <w:numId w:val="2"/>
+        </w:numPr>
+        <w:spacing w:before="100" w:beforeAutospacing="1" w:after="100" w:afterAutospacing="1" w:line="240" w:lineRule="auto"/>
+        <w:rPr>
+          <w:rFonts w:ascii="Times New Roman" w:eastAsia="Times New Roman" w:hAnsi="Times New Roman" w:cs="Times New Roman"/>
+          <w:sz w:val="24"/>
+          <w:szCs w:val="24"/>
+        </w:rPr>
+      </w:pPr>
+      <w:r>
+        <w:rPr>
+          <w:rFonts w:ascii="Times New Roman" w:eastAsia="Times New Roman" w:hAnsi="Times New Roman" w:cs="Times New Roman"/>
+          <w:sz w:val="24"/>
+          <w:szCs w:val="24"/>
+        </w:rPr>
+        <w:t>Develop standards for employee dress and behavior that support your brand promise. Make sure they understand what your brand is and can support it.</w:t>
+      </w:r>
+    </w:p>
+    <w:p>
+      <w:pPr>
+        <w:numPr>
+          <w:ilvl w:val="0"/>
+          <w:numId w:val="2"/>
+        </w:numPr>
+        <w:spacing w:before="100" w:beforeAutospacing="1" w:after="100" w:afterAutospacing="1" w:line="240" w:lineRule="auto"/>
+        <w:rPr>
+          <w:rFonts w:ascii="Times New Roman" w:eastAsia="Times New Roman" w:hAnsi="Times New Roman" w:cs="Times New Roman"/>
+          <w:sz w:val="24"/>
+          <w:szCs w:val="24"/>
+        </w:rPr>
+      </w:pPr>
+      <w:r>
+        <w:rPr>
+          <w:rFonts w:ascii="Times New Roman" w:eastAsia="Times New Roman" w:hAnsi="Times New Roman" w:cs="Times New Roman"/>
+          <w:sz w:val="24"/>
+          <w:szCs w:val="24"/>
+        </w:rPr>
+        <w:t>Apply your visuals across every marketing tool you use, from advertising to signage to store displays to mailings to shopping bags.</w:t>
+      </w:r>
+    </w:p>
+    <w:p>
+      <w:pPr>
+        <w:spacing w:before="100" w:beforeAutospacing="1" w:after="100" w:afterAutospacing="1" w:line="240" w:lineRule="auto"/>
+        <w:rPr>
+          <w:rFonts w:ascii="Times New Roman" w:eastAsia="Times New Roman" w:hAnsi="Times New Roman" w:cs="Times New Roman"/>
+          <w:sz w:val="24"/>
+          <w:szCs w:val="24"/>
+        </w:rPr>
+      </w:pPr>
+      <w:r>
+        <w:rPr>
+          <w:rFonts w:ascii="Times New Roman" w:eastAsia="Times New Roman" w:hAnsi="Times New Roman" w:cs="Times New Roman"/>
+          <w:sz w:val="24"/>
+          <w:szCs w:val="24"/>
+        </w:rPr>
+        <w:t>Branding is a complex process, mainly because its success or failure is determined by your customers’ reactions to the act of doing business with you.</w:t>
+      </w:r>
+    </w:p>
+    <w:p>
+      <w:pPr>
+        <w:spacing w:before="100" w:beforeAutospacing="1" w:after="100" w:afterAutospacing="1" w:line="240" w:lineRule="auto"/>
+        <w:outlineLvl w:val="1"/>
+        <w:rPr>
+          <w:rFonts w:ascii="Times New Roman" w:eastAsia="Times New Roman" w:hAnsi="Times New Roman" w:cs="Times New Roman"/>
+          <w:b/>
+          <w:bCs/>
+          <w:sz w:val="36"/>
+          <w:szCs w:val="36"/>
+        </w:rPr>
+      </w:pPr>
+      <w:r>
+        <w:rPr>
+          <w:rFonts w:ascii="Times New Roman" w:eastAsia="Times New Roman" w:hAnsi="Times New Roman" w:cs="Times New Roman"/>
+          <w:b/>
+          <w:bCs/>
+          <w:sz w:val="36"/>
+          <w:szCs w:val="36"/>
+        </w:rPr>
+        <w:t xml:space="preserve">CMS and Responsive-ready Web Solutions </w:t>
+      </w:r>
+      <w:proofErr w:type="gramStart"/>
+      <w:r>
+        <w:rPr>
+          <w:rFonts w:ascii="Times New Roman" w:eastAsia="Times New Roman" w:hAnsi="Times New Roman" w:cs="Times New Roman"/>
+          <w:b/>
+          <w:bCs/>
+          <w:sz w:val="36"/>
+          <w:szCs w:val="36"/>
+        </w:rPr>
+        <w:t>After</w:t>
+      </w:r>
+      <w:proofErr w:type="gramEnd"/>
+      <w:r>
+        <w:rPr>
+          <w:rFonts w:ascii="Times New Roman" w:eastAsia="Times New Roman" w:hAnsi="Times New Roman" w:cs="Times New Roman"/>
+          <w:b/>
+          <w:bCs/>
+          <w:sz w:val="36"/>
+          <w:szCs w:val="36"/>
+        </w:rPr>
+        <w:t xml:space="preserve"> PSD to HTML5 Conversion</w:t>
+      </w:r>
+    </w:p>
+    <w:p>
+      <w:pPr>
+        <w:spacing w:before="100" w:beforeAutospacing="1" w:after="100" w:afterAutospacing="1" w:line="240" w:lineRule="auto"/>
+        <w:rPr>
+          <w:rFonts w:ascii="Times New Roman" w:eastAsia="Times New Roman" w:hAnsi="Times New Roman" w:cs="Times New Roman"/>
+          <w:sz w:val="24"/>
+          <w:szCs w:val="24"/>
+        </w:rPr>
+      </w:pPr>
+      <w:r>
+        <w:rPr>
+          <w:rFonts w:ascii="Times New Roman" w:eastAsia="Times New Roman" w:hAnsi="Times New Roman" w:cs="Times New Roman"/>
+          <w:sz w:val="24"/>
+          <w:szCs w:val="24"/>
+        </w:rPr>
+        <w:t xml:space="preserve">Submit any design format to us out of PSD, PDF, JPG, PNG, ADOBE, etc. and we will convert your web pages into interactive HTML5 markup hand-written comprehensive code. The outcome is the superb design which can be moved responsive with minimal code. This era is all about being versatile where carrying a static website is like restricting your growth opportunities. Our designs can be readily integrated with any CMS like </w:t>
+      </w:r>
+      <w:hyperlink r:id="rId6" w:history="1">
+        <w:proofErr w:type="spellStart"/>
+        <w:r>
+          <w:rPr>
+            <w:rFonts w:ascii="Times New Roman" w:eastAsia="Times New Roman" w:hAnsi="Times New Roman" w:cs="Times New Roman"/>
+            <w:color w:val="0E3D52"/>
+            <w:sz w:val="24"/>
+            <w:szCs w:val="24"/>
+            <w:u w:val="single"/>
+          </w:rPr>
+          <w:t>WordPress</w:t>
+        </w:r>
+        <w:proofErr w:type="spellEnd"/>
+      </w:hyperlink>
+      <w:r>
+        <w:rPr>
+          <w:rFonts w:ascii="Times New Roman" w:eastAsia="Times New Roman" w:hAnsi="Times New Roman" w:cs="Times New Roman"/>
+          <w:sz w:val="24"/>
+          <w:szCs w:val="24"/>
+        </w:rPr>
+        <w:t xml:space="preserve">, </w:t>
+      </w:r>
+      <w:hyperlink r:id="rId7" w:history="1">
+        <w:r>
+          <w:rPr>
+            <w:rFonts w:ascii="Times New Roman" w:eastAsia="Times New Roman" w:hAnsi="Times New Roman" w:cs="Times New Roman"/>
+            <w:color w:val="0E3D52"/>
+            <w:sz w:val="24"/>
+            <w:szCs w:val="24"/>
+            <w:u w:val="single"/>
+          </w:rPr>
+          <w:t>Drupal</w:t>
+        </w:r>
+      </w:hyperlink>
+      <w:r>
+        <w:rPr>
+          <w:rFonts w:ascii="Times New Roman" w:eastAsia="Times New Roman" w:hAnsi="Times New Roman" w:cs="Times New Roman"/>
+          <w:sz w:val="24"/>
+          <w:szCs w:val="24"/>
+        </w:rPr>
+        <w:t xml:space="preserve">, </w:t>
+      </w:r>
+      <w:hyperlink r:id="rId8" w:history="1">
+        <w:proofErr w:type="spellStart"/>
+        <w:r>
+          <w:rPr>
+            <w:rFonts w:ascii="Times New Roman" w:eastAsia="Times New Roman" w:hAnsi="Times New Roman" w:cs="Times New Roman"/>
+            <w:color w:val="0E3D52"/>
+            <w:sz w:val="24"/>
+            <w:szCs w:val="24"/>
+            <w:u w:val="single"/>
+          </w:rPr>
+          <w:t>Joomla</w:t>
+        </w:r>
+        <w:proofErr w:type="spellEnd"/>
+      </w:hyperlink>
+      <w:r>
+        <w:rPr>
+          <w:rFonts w:ascii="Times New Roman" w:eastAsia="Times New Roman" w:hAnsi="Times New Roman" w:cs="Times New Roman"/>
+          <w:sz w:val="24"/>
+          <w:szCs w:val="24"/>
+        </w:rPr>
+        <w:t xml:space="preserve"> or </w:t>
+      </w:r>
+      <w:proofErr w:type="spellStart"/>
+      <w:r>
+        <w:rPr>
+          <w:rFonts w:ascii="Times New Roman" w:eastAsia="Times New Roman" w:hAnsi="Times New Roman" w:cs="Times New Roman"/>
+          <w:sz w:val="24"/>
+          <w:szCs w:val="24"/>
+        </w:rPr>
+        <w:t>Squarespace</w:t>
+      </w:r>
+      <w:proofErr w:type="spellEnd"/>
+      <w:r>
+        <w:rPr>
+          <w:rFonts w:ascii="Times New Roman" w:eastAsia="Times New Roman" w:hAnsi="Times New Roman" w:cs="Times New Roman"/>
+          <w:sz w:val="24"/>
+          <w:szCs w:val="24"/>
+        </w:rPr>
+        <w:t xml:space="preserve">. This means that the code we write can be used for any future requirement with no complexities. </w:t>
+      </w:r>
+    </w:p>
+    <w:p>
+      <w:pPr>
+        <w:spacing w:before="100" w:beforeAutospacing="1" w:after="100" w:afterAutospacing="1" w:line="240" w:lineRule="auto"/>
+        <w:outlineLvl w:val="0"/>
+        <w:rPr>
+          <w:rFonts w:ascii="Times New Roman" w:eastAsia="Times New Roman" w:hAnsi="Times New Roman" w:cs="Times New Roman"/>
+          <w:b/>
+          <w:bCs/>
+          <w:kern w:val="36"/>
+          <w:sz w:val="48"/>
+          <w:szCs w:val="48"/>
+        </w:rPr>
+      </w:pPr>
+      <w:r>
+        <w:rPr>
+          <w:rFonts w:ascii="Times New Roman" w:eastAsia="Times New Roman" w:hAnsi="Times New Roman" w:cs="Times New Roman"/>
+          <w:b/>
+          <w:bCs/>
+          <w:kern w:val="36"/>
+          <w:sz w:val="48"/>
+          <w:szCs w:val="48"/>
+        </w:rPr>
+        <w:t xml:space="preserve">PSD </w:t>
+      </w:r>
+      <w:proofErr w:type="gramStart"/>
+      <w:r>
+        <w:rPr>
+          <w:rFonts w:ascii="Times New Roman" w:eastAsia="Times New Roman" w:hAnsi="Times New Roman" w:cs="Times New Roman"/>
+          <w:b/>
+          <w:bCs/>
+          <w:kern w:val="36"/>
+          <w:sz w:val="48"/>
+          <w:szCs w:val="48"/>
+        </w:rPr>
+        <w:t>To</w:t>
+      </w:r>
+      <w:proofErr w:type="gramEnd"/>
+      <w:r>
+        <w:rPr>
+          <w:rFonts w:ascii="Times New Roman" w:eastAsia="Times New Roman" w:hAnsi="Times New Roman" w:cs="Times New Roman"/>
+          <w:b/>
+          <w:bCs/>
+          <w:kern w:val="36"/>
+          <w:sz w:val="48"/>
+          <w:szCs w:val="48"/>
+        </w:rPr>
+        <w:t xml:space="preserve"> HTML5 Conversion</w:t>
+      </w:r>
+    </w:p>
+    <w:p>
+      <w:pPr>
+        <w:spacing w:before="100" w:beforeAutospacing="1" w:after="100" w:afterAutospacing="1" w:line="240" w:lineRule="auto"/>
+        <w:rPr>
+          <w:rFonts w:ascii="Times New Roman" w:eastAsia="Times New Roman" w:hAnsi="Times New Roman" w:cs="Times New Roman"/>
+          <w:sz w:val="24"/>
+          <w:szCs w:val="24"/>
+        </w:rPr>
+      </w:pPr>
+      <w:r>
+        <w:rPr>
+          <w:rFonts w:ascii="Times New Roman" w:eastAsia="Times New Roman" w:hAnsi="Times New Roman" w:cs="Times New Roman"/>
+          <w:sz w:val="24"/>
+          <w:szCs w:val="24"/>
+        </w:rPr>
+        <w:t xml:space="preserve">HTML5 is the key to be in line with the latest technologies and thus to get an ultra-modern website. Its advance features like local storage, canvas, audio and video tags are used in sync with CSS3 and JavaScript to create a bug-free design. The HTML5 conversion followed by our firm has only one aim, to gain a great online visibility among the large audience base. The </w:t>
+      </w:r>
+      <w:hyperlink r:id="rId9" w:tgtFrame="_blank" w:history="1">
+        <w:r>
+          <w:rPr>
+            <w:rFonts w:ascii="Times New Roman" w:eastAsia="Times New Roman" w:hAnsi="Times New Roman" w:cs="Times New Roman"/>
+            <w:color w:val="FFFFFF"/>
+            <w:sz w:val="24"/>
+            <w:szCs w:val="24"/>
+            <w:u w:val="single"/>
+          </w:rPr>
+          <w:t>team</w:t>
+        </w:r>
+      </w:hyperlink>
+      <w:r>
+        <w:rPr>
+          <w:rFonts w:ascii="Times New Roman" w:eastAsia="Times New Roman" w:hAnsi="Times New Roman" w:cs="Times New Roman"/>
+          <w:sz w:val="24"/>
+          <w:szCs w:val="24"/>
+        </w:rPr>
+        <w:t xml:space="preserve"> transitions from the original PSD files into the HTML5 markups give birth to the web designs that are not only pretty but also load fast even in spotty data connections.</w:t>
+      </w:r>
+    </w:p>
+    <w:p>
+      <w:pPr>
+        <w:spacing w:after="0" w:line="240" w:lineRule="auto"/>
+        <w:rPr>
+          <w:rFonts w:ascii="Times New Roman" w:eastAsia="Times New Roman" w:hAnsi="Times New Roman" w:cs="Times New Roman"/>
+          <w:sz w:val="24"/>
+          <w:szCs w:val="24"/>
+        </w:rPr>
+      </w:pPr>
+      <w:r>
+        <w:rPr>
+          <w:rFonts w:ascii="Times New Roman" w:eastAsia="Times New Roman" w:hAnsi="Times New Roman" w:cs="Times New Roman"/>
+          <w:b/>
+          <w:bCs/>
+          <w:i/>
+          <w:iCs/>
+          <w:sz w:val="24"/>
+          <w:szCs w:val="24"/>
+        </w:rPr>
+        <w:t>$</w:t>
+      </w:r>
+      <w:r>
+        <w:rPr>
+          <w:rFonts w:ascii="Times New Roman" w:eastAsia="Times New Roman" w:hAnsi="Times New Roman" w:cs="Times New Roman"/>
+          <w:b/>
+          <w:bCs/>
+          <w:sz w:val="24"/>
+          <w:szCs w:val="24"/>
+        </w:rPr>
+        <w:t>89</w:t>
+      </w:r>
+      <w:r>
+        <w:rPr>
+          <w:rFonts w:ascii="Times New Roman" w:eastAsia="Times New Roman" w:hAnsi="Times New Roman" w:cs="Times New Roman"/>
+          <w:sz w:val="24"/>
+          <w:szCs w:val="24"/>
+        </w:rPr>
+        <w:t xml:space="preserve"> Homepage </w:t>
+      </w:r>
+      <w:r>
+        <w:rPr>
+          <w:rFonts w:ascii="Times New Roman" w:eastAsia="Times New Roman" w:hAnsi="Times New Roman" w:cs="Times New Roman"/>
+          <w:b/>
+          <w:bCs/>
+          <w:i/>
+          <w:iCs/>
+          <w:sz w:val="24"/>
+          <w:szCs w:val="24"/>
+        </w:rPr>
+        <w:t>$</w:t>
+      </w:r>
+      <w:r>
+        <w:rPr>
+          <w:rFonts w:ascii="Times New Roman" w:eastAsia="Times New Roman" w:hAnsi="Times New Roman" w:cs="Times New Roman"/>
+          <w:b/>
+          <w:bCs/>
+          <w:sz w:val="24"/>
+          <w:szCs w:val="24"/>
+        </w:rPr>
+        <w:t>49</w:t>
+      </w:r>
+      <w:r>
+        <w:rPr>
+          <w:rFonts w:ascii="Times New Roman" w:eastAsia="Times New Roman" w:hAnsi="Times New Roman" w:cs="Times New Roman"/>
+          <w:sz w:val="24"/>
+          <w:szCs w:val="24"/>
+        </w:rPr>
+        <w:t xml:space="preserve"> </w:t>
+      </w:r>
+      <w:proofErr w:type="spellStart"/>
+      <w:r>
+        <w:rPr>
+          <w:rFonts w:ascii="Times New Roman" w:eastAsia="Times New Roman" w:hAnsi="Times New Roman" w:cs="Times New Roman"/>
+          <w:sz w:val="24"/>
+          <w:szCs w:val="24"/>
+        </w:rPr>
+        <w:t>Innerpage</w:t>
+      </w:r>
+      <w:proofErr w:type="spellEnd"/>
+      <w:r>
+        <w:rPr>
+          <w:rFonts w:ascii="Times New Roman" w:eastAsia="Times New Roman" w:hAnsi="Times New Roman" w:cs="Times New Roman"/>
+          <w:sz w:val="24"/>
+          <w:szCs w:val="24"/>
+        </w:rPr>
+        <w:t xml:space="preserve"> </w:t>
+      </w:r>
+    </w:p>
+    <w:p>
+      <w:pPr>
+        <w:numPr>
+          <w:ilvl w:val="0"/>
+          <w:numId w:val="3"/>
+        </w:numPr>
+        <w:spacing w:before="100" w:beforeAutospacing="1" w:after="100" w:afterAutospacing="1" w:line="240" w:lineRule="auto"/>
+        <w:rPr>
+          <w:rFonts w:ascii="Times New Roman" w:eastAsia="Times New Roman" w:hAnsi="Times New Roman" w:cs="Times New Roman"/>
+          <w:sz w:val="24"/>
+          <w:szCs w:val="24"/>
+        </w:rPr>
+      </w:pPr>
+      <w:r>
+        <w:rPr>
+          <w:rFonts w:ascii="Times New Roman" w:eastAsia="Times New Roman" w:hAnsi="Times New Roman" w:cs="Times New Roman"/>
+          <w:sz w:val="24"/>
+          <w:szCs w:val="24"/>
+        </w:rPr>
+        <w:t>100% Hand-Coded Markup</w:t>
+      </w:r>
+    </w:p>
+    <w:p>
+      <w:pPr>
+        <w:numPr>
+          <w:ilvl w:val="0"/>
+          <w:numId w:val="3"/>
+        </w:numPr>
+        <w:spacing w:before="100" w:beforeAutospacing="1" w:after="100" w:afterAutospacing="1" w:line="240" w:lineRule="auto"/>
+        <w:rPr>
+          <w:rFonts w:ascii="Times New Roman" w:eastAsia="Times New Roman" w:hAnsi="Times New Roman" w:cs="Times New Roman"/>
+          <w:sz w:val="24"/>
+          <w:szCs w:val="24"/>
+        </w:rPr>
+      </w:pPr>
+      <w:r>
+        <w:rPr>
+          <w:rFonts w:ascii="Times New Roman" w:eastAsia="Times New Roman" w:hAnsi="Times New Roman" w:cs="Times New Roman"/>
+          <w:sz w:val="24"/>
+          <w:szCs w:val="24"/>
+        </w:rPr>
+        <w:t>SASS/Less</w:t>
+      </w:r>
+    </w:p>
+    <w:p>
+      <w:pPr>
+        <w:numPr>
+          <w:ilvl w:val="0"/>
+          <w:numId w:val="3"/>
+        </w:numPr>
+        <w:spacing w:before="100" w:beforeAutospacing="1" w:after="100" w:afterAutospacing="1" w:line="240" w:lineRule="auto"/>
+        <w:rPr>
+          <w:rFonts w:ascii="Times New Roman" w:eastAsia="Times New Roman" w:hAnsi="Times New Roman" w:cs="Times New Roman"/>
+          <w:sz w:val="24"/>
+          <w:szCs w:val="24"/>
+        </w:rPr>
+      </w:pPr>
+      <w:r>
+        <w:rPr>
+          <w:rFonts w:ascii="Times New Roman" w:eastAsia="Times New Roman" w:hAnsi="Times New Roman" w:cs="Times New Roman"/>
+          <w:sz w:val="24"/>
+          <w:szCs w:val="24"/>
+        </w:rPr>
+        <w:t>SEO-Friendly Code</w:t>
+      </w:r>
+    </w:p>
+    <w:p>
+      <w:pPr>
+        <w:numPr>
+          <w:ilvl w:val="0"/>
+          <w:numId w:val="3"/>
+        </w:numPr>
+        <w:spacing w:before="100" w:beforeAutospacing="1" w:after="100" w:afterAutospacing="1" w:line="240" w:lineRule="auto"/>
+        <w:rPr>
+          <w:rFonts w:ascii="Times New Roman" w:eastAsia="Times New Roman" w:hAnsi="Times New Roman" w:cs="Times New Roman"/>
+          <w:sz w:val="24"/>
+          <w:szCs w:val="24"/>
+        </w:rPr>
+      </w:pPr>
+      <w:r>
+        <w:rPr>
+          <w:rFonts w:ascii="Times New Roman" w:eastAsia="Times New Roman" w:hAnsi="Times New Roman" w:cs="Times New Roman"/>
+          <w:sz w:val="24"/>
+          <w:szCs w:val="24"/>
+        </w:rPr>
+        <w:t>Well Structured &amp; Commented</w:t>
+      </w:r>
+    </w:p>
+    <w:p>
+      <w:pPr>
+        <w:numPr>
+          <w:ilvl w:val="0"/>
+          <w:numId w:val="3"/>
+        </w:numPr>
+        <w:spacing w:before="100" w:beforeAutospacing="1" w:after="100" w:afterAutospacing="1" w:line="240" w:lineRule="auto"/>
+        <w:rPr>
+          <w:rFonts w:ascii="Times New Roman" w:eastAsia="Times New Roman" w:hAnsi="Times New Roman" w:cs="Times New Roman"/>
+          <w:sz w:val="24"/>
+          <w:szCs w:val="24"/>
+        </w:rPr>
+      </w:pPr>
+      <w:proofErr w:type="spellStart"/>
+      <w:r>
+        <w:rPr>
+          <w:rFonts w:ascii="Times New Roman" w:eastAsia="Times New Roman" w:hAnsi="Times New Roman" w:cs="Times New Roman"/>
+          <w:sz w:val="24"/>
+          <w:szCs w:val="24"/>
+        </w:rPr>
+        <w:t>Custting</w:t>
+      </w:r>
+      <w:proofErr w:type="spellEnd"/>
+      <w:r>
+        <w:rPr>
+          <w:rFonts w:ascii="Times New Roman" w:eastAsia="Times New Roman" w:hAnsi="Times New Roman" w:cs="Times New Roman"/>
+          <w:sz w:val="24"/>
+          <w:szCs w:val="24"/>
+        </w:rPr>
+        <w:t xml:space="preserve"> Edge Standards</w:t>
+      </w:r>
+    </w:p>
+    <w:p>
+      <w:pPr>
+        <w:numPr>
+          <w:ilvl w:val="0"/>
+          <w:numId w:val="3"/>
+        </w:numPr>
+        <w:spacing w:before="100" w:beforeAutospacing="1" w:after="100" w:afterAutospacing="1" w:line="240" w:lineRule="auto"/>
+        <w:rPr>
+          <w:rFonts w:ascii="Times New Roman" w:eastAsia="Times New Roman" w:hAnsi="Times New Roman" w:cs="Times New Roman"/>
+          <w:sz w:val="24"/>
+          <w:szCs w:val="24"/>
+        </w:rPr>
+      </w:pPr>
+      <w:r>
+        <w:rPr>
+          <w:rFonts w:ascii="Times New Roman" w:eastAsia="Times New Roman" w:hAnsi="Times New Roman" w:cs="Times New Roman"/>
+          <w:sz w:val="24"/>
+          <w:szCs w:val="24"/>
+        </w:rPr>
+        <w:t>NDA Agreement</w:t>
+      </w:r>
+    </w:p>
+    <w:p>
+      <w:pPr>
+        <w:rPr>
+          <w:lang w:val="sr-Latn-RS"/>
+        </w:rPr>
+      </w:pPr>
       <w:bookmarkStart w:id="0" w:name="_GoBack"/>
       <w:bookmarkEnd w:id="0"/>
     </w:p>
@@ -2575,6 +3666,467 @@
     </w:sectPr>
   </w:body>
 </w:document>
+</file>
+
+<file path=word/numbering.xml><?xml version="1.0" encoding="utf-8"?>
+<w:numbering xmlns:wpc="http://schemas.microsoft.com/office/word/2010/wordprocessingCanvas" xmlns:mc="http://schemas.openxmlformats.org/markup-compatibility/2006" xmlns:o="urn:schemas-microsoft-com:office:office" xmlns:r="http://schemas.openxmlformats.org/officeDocument/2006/relationships" xmlns:m="http://schemas.openxmlformats.org/officeDocument/2006/math" xmlns:v="urn:schemas-microsoft-com:vml" xmlns:wp14="http://schemas.microsoft.com/office/word/2010/wordprocessingDrawing" xmlns:wp="http://schemas.openxmlformats.org/drawingml/2006/wordprocessingDrawing" xmlns:w10="urn:schemas-microsoft-com:office:word" xmlns:w="http://schemas.openxmlformats.org/wordprocessingml/2006/main" xmlns:w14="http://schemas.microsoft.com/office/word/2010/wordml" xmlns:wpg="http://schemas.microsoft.com/office/word/2010/wordprocessingGroup" xmlns:wpi="http://schemas.microsoft.com/office/word/2010/wordprocessingInk" xmlns:wne="http://schemas.microsoft.com/office/word/2006/wordml" xmlns:wps="http://schemas.microsoft.com/office/word/2010/wordprocessingShape" mc:Ignorable="w14 wp14">
+  <w:abstractNum w:abstractNumId="0">
+    <w:nsid w:val="07765736"/>
+    <w:multiLevelType w:val="multilevel"/>
+    <w:tmpl w:val="F1DC11E0"/>
+    <w:lvl w:ilvl="0">
+      <w:start w:val="1"/>
+      <w:numFmt w:val="bullet"/>
+      <w:lvlText w:val=""/>
+      <w:lvlJc w:val="left"/>
+      <w:pPr>
+        <w:tabs>
+          <w:tab w:val="num" w:pos="720"/>
+        </w:tabs>
+        <w:ind w:left="720" w:hanging="360"/>
+      </w:pPr>
+      <w:rPr>
+        <w:rFonts w:ascii="Symbol" w:hAnsi="Symbol" w:hint="default"/>
+        <w:sz w:val="20"/>
+      </w:rPr>
+    </w:lvl>
+    <w:lvl w:ilvl="1" w:tentative="1">
+      <w:start w:val="1"/>
+      <w:numFmt w:val="bullet"/>
+      <w:lvlText w:val="o"/>
+      <w:lvlJc w:val="left"/>
+      <w:pPr>
+        <w:tabs>
+          <w:tab w:val="num" w:pos="1440"/>
+        </w:tabs>
+        <w:ind w:left="1440" w:hanging="360"/>
+      </w:pPr>
+      <w:rPr>
+        <w:rFonts w:ascii="Courier New" w:hAnsi="Courier New" w:hint="default"/>
+        <w:sz w:val="20"/>
+      </w:rPr>
+    </w:lvl>
+    <w:lvl w:ilvl="2" w:tentative="1">
+      <w:start w:val="1"/>
+      <w:numFmt w:val="bullet"/>
+      <w:lvlText w:val=""/>
+      <w:lvlJc w:val="left"/>
+      <w:pPr>
+        <w:tabs>
+          <w:tab w:val="num" w:pos="2160"/>
+        </w:tabs>
+        <w:ind w:left="2160" w:hanging="360"/>
+      </w:pPr>
+      <w:rPr>
+        <w:rFonts w:ascii="Wingdings" w:hAnsi="Wingdings" w:hint="default"/>
+        <w:sz w:val="20"/>
+      </w:rPr>
+    </w:lvl>
+    <w:lvl w:ilvl="3" w:tentative="1">
+      <w:start w:val="1"/>
+      <w:numFmt w:val="bullet"/>
+      <w:lvlText w:val=""/>
+      <w:lvlJc w:val="left"/>
+      <w:pPr>
+        <w:tabs>
+          <w:tab w:val="num" w:pos="2880"/>
+        </w:tabs>
+        <w:ind w:left="2880" w:hanging="360"/>
+      </w:pPr>
+      <w:rPr>
+        <w:rFonts w:ascii="Wingdings" w:hAnsi="Wingdings" w:hint="default"/>
+        <w:sz w:val="20"/>
+      </w:rPr>
+    </w:lvl>
+    <w:lvl w:ilvl="4" w:tentative="1">
+      <w:start w:val="1"/>
+      <w:numFmt w:val="bullet"/>
+      <w:lvlText w:val=""/>
+      <w:lvlJc w:val="left"/>
+      <w:pPr>
+        <w:tabs>
+          <w:tab w:val="num" w:pos="3600"/>
+        </w:tabs>
+        <w:ind w:left="3600" w:hanging="360"/>
+      </w:pPr>
+      <w:rPr>
+        <w:rFonts w:ascii="Wingdings" w:hAnsi="Wingdings" w:hint="default"/>
+        <w:sz w:val="20"/>
+      </w:rPr>
+    </w:lvl>
+    <w:lvl w:ilvl="5" w:tentative="1">
+      <w:start w:val="1"/>
+      <w:numFmt w:val="bullet"/>
+      <w:lvlText w:val=""/>
+      <w:lvlJc w:val="left"/>
+      <w:pPr>
+        <w:tabs>
+          <w:tab w:val="num" w:pos="4320"/>
+        </w:tabs>
+        <w:ind w:left="4320" w:hanging="360"/>
+      </w:pPr>
+      <w:rPr>
+        <w:rFonts w:ascii="Wingdings" w:hAnsi="Wingdings" w:hint="default"/>
+        <w:sz w:val="20"/>
+      </w:rPr>
+    </w:lvl>
+    <w:lvl w:ilvl="6" w:tentative="1">
+      <w:start w:val="1"/>
+      <w:numFmt w:val="bullet"/>
+      <w:lvlText w:val=""/>
+      <w:lvlJc w:val="left"/>
+      <w:pPr>
+        <w:tabs>
+          <w:tab w:val="num" w:pos="5040"/>
+        </w:tabs>
+        <w:ind w:left="5040" w:hanging="360"/>
+      </w:pPr>
+      <w:rPr>
+        <w:rFonts w:ascii="Wingdings" w:hAnsi="Wingdings" w:hint="default"/>
+        <w:sz w:val="20"/>
+      </w:rPr>
+    </w:lvl>
+    <w:lvl w:ilvl="7" w:tentative="1">
+      <w:start w:val="1"/>
+      <w:numFmt w:val="bullet"/>
+      <w:lvlText w:val=""/>
+      <w:lvlJc w:val="left"/>
+      <w:pPr>
+        <w:tabs>
+          <w:tab w:val="num" w:pos="5760"/>
+        </w:tabs>
+        <w:ind w:left="5760" w:hanging="360"/>
+      </w:pPr>
+      <w:rPr>
+        <w:rFonts w:ascii="Wingdings" w:hAnsi="Wingdings" w:hint="default"/>
+        <w:sz w:val="20"/>
+      </w:rPr>
+    </w:lvl>
+    <w:lvl w:ilvl="8" w:tentative="1">
+      <w:start w:val="1"/>
+      <w:numFmt w:val="bullet"/>
+      <w:lvlText w:val=""/>
+      <w:lvlJc w:val="left"/>
+      <w:pPr>
+        <w:tabs>
+          <w:tab w:val="num" w:pos="6480"/>
+        </w:tabs>
+        <w:ind w:left="6480" w:hanging="360"/>
+      </w:pPr>
+      <w:rPr>
+        <w:rFonts w:ascii="Wingdings" w:hAnsi="Wingdings" w:hint="default"/>
+        <w:sz w:val="20"/>
+      </w:rPr>
+    </w:lvl>
+  </w:abstractNum>
+  <w:abstractNum w:abstractNumId="1">
+    <w:nsid w:val="28BF5827"/>
+    <w:multiLevelType w:val="multilevel"/>
+    <w:tmpl w:val="38DE133E"/>
+    <w:lvl w:ilvl="0">
+      <w:start w:val="1"/>
+      <w:numFmt w:val="bullet"/>
+      <w:lvlText w:val=""/>
+      <w:lvlJc w:val="left"/>
+      <w:pPr>
+        <w:tabs>
+          <w:tab w:val="num" w:pos="720"/>
+        </w:tabs>
+        <w:ind w:left="720" w:hanging="360"/>
+      </w:pPr>
+      <w:rPr>
+        <w:rFonts w:ascii="Symbol" w:hAnsi="Symbol" w:hint="default"/>
+        <w:sz w:val="20"/>
+      </w:rPr>
+    </w:lvl>
+    <w:lvl w:ilvl="1" w:tentative="1">
+      <w:start w:val="1"/>
+      <w:numFmt w:val="bullet"/>
+      <w:lvlText w:val="o"/>
+      <w:lvlJc w:val="left"/>
+      <w:pPr>
+        <w:tabs>
+          <w:tab w:val="num" w:pos="1440"/>
+        </w:tabs>
+        <w:ind w:left="1440" w:hanging="360"/>
+      </w:pPr>
+      <w:rPr>
+        <w:rFonts w:ascii="Courier New" w:hAnsi="Courier New" w:hint="default"/>
+        <w:sz w:val="20"/>
+      </w:rPr>
+    </w:lvl>
+    <w:lvl w:ilvl="2" w:tentative="1">
+      <w:start w:val="1"/>
+      <w:numFmt w:val="bullet"/>
+      <w:lvlText w:val=""/>
+      <w:lvlJc w:val="left"/>
+      <w:pPr>
+        <w:tabs>
+          <w:tab w:val="num" w:pos="2160"/>
+        </w:tabs>
+        <w:ind w:left="2160" w:hanging="360"/>
+      </w:pPr>
+      <w:rPr>
+        <w:rFonts w:ascii="Wingdings" w:hAnsi="Wingdings" w:hint="default"/>
+        <w:sz w:val="20"/>
+      </w:rPr>
+    </w:lvl>
+    <w:lvl w:ilvl="3" w:tentative="1">
+      <w:start w:val="1"/>
+      <w:numFmt w:val="bullet"/>
+      <w:lvlText w:val=""/>
+      <w:lvlJc w:val="left"/>
+      <w:pPr>
+        <w:tabs>
+          <w:tab w:val="num" w:pos="2880"/>
+        </w:tabs>
+        <w:ind w:left="2880" w:hanging="360"/>
+      </w:pPr>
+      <w:rPr>
+        <w:rFonts w:ascii="Wingdings" w:hAnsi="Wingdings" w:hint="default"/>
+        <w:sz w:val="20"/>
+      </w:rPr>
+    </w:lvl>
+    <w:lvl w:ilvl="4" w:tentative="1">
+      <w:start w:val="1"/>
+      <w:numFmt w:val="bullet"/>
+      <w:lvlText w:val=""/>
+      <w:lvlJc w:val="left"/>
+      <w:pPr>
+        <w:tabs>
+          <w:tab w:val="num" w:pos="3600"/>
+        </w:tabs>
+        <w:ind w:left="3600" w:hanging="360"/>
+      </w:pPr>
+      <w:rPr>
+        <w:rFonts w:ascii="Wingdings" w:hAnsi="Wingdings" w:hint="default"/>
+        <w:sz w:val="20"/>
+      </w:rPr>
+    </w:lvl>
+    <w:lvl w:ilvl="5" w:tentative="1">
+      <w:start w:val="1"/>
+      <w:numFmt w:val="bullet"/>
+      <w:lvlText w:val=""/>
+      <w:lvlJc w:val="left"/>
+      <w:pPr>
+        <w:tabs>
+          <w:tab w:val="num" w:pos="4320"/>
+        </w:tabs>
+        <w:ind w:left="4320" w:hanging="360"/>
+      </w:pPr>
+      <w:rPr>
+        <w:rFonts w:ascii="Wingdings" w:hAnsi="Wingdings" w:hint="default"/>
+        <w:sz w:val="20"/>
+      </w:rPr>
+    </w:lvl>
+    <w:lvl w:ilvl="6" w:tentative="1">
+      <w:start w:val="1"/>
+      <w:numFmt w:val="bullet"/>
+      <w:lvlText w:val=""/>
+      <w:lvlJc w:val="left"/>
+      <w:pPr>
+        <w:tabs>
+          <w:tab w:val="num" w:pos="5040"/>
+        </w:tabs>
+        <w:ind w:left="5040" w:hanging="360"/>
+      </w:pPr>
+      <w:rPr>
+        <w:rFonts w:ascii="Wingdings" w:hAnsi="Wingdings" w:hint="default"/>
+        <w:sz w:val="20"/>
+      </w:rPr>
+    </w:lvl>
+    <w:lvl w:ilvl="7" w:tentative="1">
+      <w:start w:val="1"/>
+      <w:numFmt w:val="bullet"/>
+      <w:lvlText w:val=""/>
+      <w:lvlJc w:val="left"/>
+      <w:pPr>
+        <w:tabs>
+          <w:tab w:val="num" w:pos="5760"/>
+        </w:tabs>
+        <w:ind w:left="5760" w:hanging="360"/>
+      </w:pPr>
+      <w:rPr>
+        <w:rFonts w:ascii="Wingdings" w:hAnsi="Wingdings" w:hint="default"/>
+        <w:sz w:val="20"/>
+      </w:rPr>
+    </w:lvl>
+    <w:lvl w:ilvl="8" w:tentative="1">
+      <w:start w:val="1"/>
+      <w:numFmt w:val="bullet"/>
+      <w:lvlText w:val=""/>
+      <w:lvlJc w:val="left"/>
+      <w:pPr>
+        <w:tabs>
+          <w:tab w:val="num" w:pos="6480"/>
+        </w:tabs>
+        <w:ind w:left="6480" w:hanging="360"/>
+      </w:pPr>
+      <w:rPr>
+        <w:rFonts w:ascii="Wingdings" w:hAnsi="Wingdings" w:hint="default"/>
+        <w:sz w:val="20"/>
+      </w:rPr>
+    </w:lvl>
+  </w:abstractNum>
+  <w:abstractNum w:abstractNumId="2">
+    <w:nsid w:val="691B7580"/>
+    <w:multiLevelType w:val="multilevel"/>
+    <w:tmpl w:val="268C4A36"/>
+    <w:lvl w:ilvl="0">
+      <w:start w:val="1"/>
+      <w:numFmt w:val="bullet"/>
+      <w:lvlText w:val=""/>
+      <w:lvlJc w:val="left"/>
+      <w:pPr>
+        <w:tabs>
+          <w:tab w:val="num" w:pos="720"/>
+        </w:tabs>
+        <w:ind w:left="720" w:hanging="360"/>
+      </w:pPr>
+      <w:rPr>
+        <w:rFonts w:ascii="Symbol" w:hAnsi="Symbol" w:hint="default"/>
+        <w:sz w:val="20"/>
+      </w:rPr>
+    </w:lvl>
+    <w:lvl w:ilvl="1" w:tentative="1">
+      <w:start w:val="1"/>
+      <w:numFmt w:val="bullet"/>
+      <w:lvlText w:val="o"/>
+      <w:lvlJc w:val="left"/>
+      <w:pPr>
+        <w:tabs>
+          <w:tab w:val="num" w:pos="1440"/>
+        </w:tabs>
+        <w:ind w:left="1440" w:hanging="360"/>
+      </w:pPr>
+      <w:rPr>
+        <w:rFonts w:ascii="Courier New" w:hAnsi="Courier New" w:hint="default"/>
+        <w:sz w:val="20"/>
+      </w:rPr>
+    </w:lvl>
+    <w:lvl w:ilvl="2" w:tentative="1">
+      <w:start w:val="1"/>
+      <w:numFmt w:val="bullet"/>
+      <w:lvlText w:val=""/>
+      <w:lvlJc w:val="left"/>
+      <w:pPr>
+        <w:tabs>
+          <w:tab w:val="num" w:pos="2160"/>
+        </w:tabs>
+        <w:ind w:left="2160" w:hanging="360"/>
+      </w:pPr>
+      <w:rPr>
+        <w:rFonts w:ascii="Wingdings" w:hAnsi="Wingdings" w:hint="default"/>
+        <w:sz w:val="20"/>
+      </w:rPr>
+    </w:lvl>
+    <w:lvl w:ilvl="3" w:tentative="1">
+      <w:start w:val="1"/>
+      <w:numFmt w:val="bullet"/>
+      <w:lvlText w:val=""/>
+      <w:lvlJc w:val="left"/>
+      <w:pPr>
+        <w:tabs>
+          <w:tab w:val="num" w:pos="2880"/>
+        </w:tabs>
+        <w:ind w:left="2880" w:hanging="360"/>
+      </w:pPr>
+      <w:rPr>
+        <w:rFonts w:ascii="Wingdings" w:hAnsi="Wingdings" w:hint="default"/>
+        <w:sz w:val="20"/>
+      </w:rPr>
+    </w:lvl>
+    <w:lvl w:ilvl="4" w:tentative="1">
+      <w:start w:val="1"/>
+      <w:numFmt w:val="bullet"/>
+      <w:lvlText w:val=""/>
+      <w:lvlJc w:val="left"/>
+      <w:pPr>
+        <w:tabs>
+          <w:tab w:val="num" w:pos="3600"/>
+        </w:tabs>
+        <w:ind w:left="3600" w:hanging="360"/>
+      </w:pPr>
+      <w:rPr>
+        <w:rFonts w:ascii="Wingdings" w:hAnsi="Wingdings" w:hint="default"/>
+        <w:sz w:val="20"/>
+      </w:rPr>
+    </w:lvl>
+    <w:lvl w:ilvl="5" w:tentative="1">
+      <w:start w:val="1"/>
+      <w:numFmt w:val="bullet"/>
+      <w:lvlText w:val=""/>
+      <w:lvlJc w:val="left"/>
+      <w:pPr>
+        <w:tabs>
+          <w:tab w:val="num" w:pos="4320"/>
+        </w:tabs>
+        <w:ind w:left="4320" w:hanging="360"/>
+      </w:pPr>
+      <w:rPr>
+        <w:rFonts w:ascii="Wingdings" w:hAnsi="Wingdings" w:hint="default"/>
+        <w:sz w:val="20"/>
+      </w:rPr>
+    </w:lvl>
+    <w:lvl w:ilvl="6" w:tentative="1">
+      <w:start w:val="1"/>
+      <w:numFmt w:val="bullet"/>
+      <w:lvlText w:val=""/>
+      <w:lvlJc w:val="left"/>
+      <w:pPr>
+        <w:tabs>
+          <w:tab w:val="num" w:pos="5040"/>
+        </w:tabs>
+        <w:ind w:left="5040" w:hanging="360"/>
+      </w:pPr>
+      <w:rPr>
+        <w:rFonts w:ascii="Wingdings" w:hAnsi="Wingdings" w:hint="default"/>
+        <w:sz w:val="20"/>
+      </w:rPr>
+    </w:lvl>
+    <w:lvl w:ilvl="7" w:tentative="1">
+      <w:start w:val="1"/>
+      <w:numFmt w:val="bullet"/>
+      <w:lvlText w:val=""/>
+      <w:lvlJc w:val="left"/>
+      <w:pPr>
+        <w:tabs>
+          <w:tab w:val="num" w:pos="5760"/>
+        </w:tabs>
+        <w:ind w:left="5760" w:hanging="360"/>
+      </w:pPr>
+      <w:rPr>
+        <w:rFonts w:ascii="Wingdings" w:hAnsi="Wingdings" w:hint="default"/>
+        <w:sz w:val="20"/>
+      </w:rPr>
+    </w:lvl>
+    <w:lvl w:ilvl="8" w:tentative="1">
+      <w:start w:val="1"/>
+      <w:numFmt w:val="bullet"/>
+      <w:lvlText w:val=""/>
+      <w:lvlJc w:val="left"/>
+      <w:pPr>
+        <w:tabs>
+          <w:tab w:val="num" w:pos="6480"/>
+        </w:tabs>
+        <w:ind w:left="6480" w:hanging="360"/>
+      </w:pPr>
+      <w:rPr>
+        <w:rFonts w:ascii="Wingdings" w:hAnsi="Wingdings" w:hint="default"/>
+        <w:sz w:val="20"/>
+      </w:rPr>
+    </w:lvl>
+  </w:abstractNum>
+  <w:num w:numId="1">
+    <w:abstractNumId w:val="2"/>
+  </w:num>
+  <w:num w:numId="2">
+    <w:abstractNumId w:val="1"/>
+  </w:num>
+  <w:num w:numId="3">
+    <w:abstractNumId w:val="0"/>
+  </w:num>
+</w:numbering>
 </file>
 
 <file path=word/styles.xml><?xml version="1.0" encoding="utf-8"?>
@@ -2737,6 +4289,29 @@
     <w:name w:val="Normal"/>
     <w:qFormat/>
   </w:style>
+  <w:style w:type="paragraph" w:styleId="Heading1">
+    <w:name w:val="heading 1"/>
+    <w:basedOn w:val="Normal"/>
+    <w:next w:val="Normal"/>
+    <w:link w:val="Heading1Char"/>
+    <w:uiPriority w:val="9"/>
+    <w:qFormat/>
+    <w:rsid w:val="00512D76"/>
+    <w:pPr>
+      <w:keepNext/>
+      <w:keepLines/>
+      <w:spacing w:before="480" w:after="0"/>
+      <w:outlineLvl w:val="0"/>
+    </w:pPr>
+    <w:rPr>
+      <w:rFonts w:asciiTheme="majorHAnsi" w:eastAsiaTheme="majorEastAsia" w:hAnsiTheme="majorHAnsi" w:cstheme="majorBidi"/>
+      <w:b/>
+      <w:bCs/>
+      <w:color w:val="365F91" w:themeColor="accent1" w:themeShade="BF"/>
+      <w:sz w:val="28"/>
+      <w:szCs w:val="28"/>
+    </w:rPr>
+  </w:style>
   <w:style w:type="paragraph" w:styleId="Heading2">
     <w:name w:val="heading 2"/>
     <w:basedOn w:val="Normal"/>
@@ -2851,6 +4426,21 @@
     <w:rPr>
       <w:b/>
       <w:bCs/>
+    </w:rPr>
+  </w:style>
+  <w:style w:type="character" w:customStyle="1" w:styleId="Heading1Char">
+    <w:name w:val="Heading 1 Char"/>
+    <w:basedOn w:val="DefaultParagraphFont"/>
+    <w:link w:val="Heading1"/>
+    <w:uiPriority w:val="9"/>
+    <w:rsid w:val="00512D76"/>
+    <w:rPr>
+      <w:rFonts w:asciiTheme="majorHAnsi" w:eastAsiaTheme="majorEastAsia" w:hAnsiTheme="majorHAnsi" w:cstheme="majorBidi"/>
+      <w:b/>
+      <w:bCs/>
+      <w:color w:val="365F91" w:themeColor="accent1" w:themeShade="BF"/>
+      <w:sz w:val="28"/>
+      <w:szCs w:val="28"/>
     </w:rPr>
   </w:style>
 </w:styles>
@@ -3016,6 +4606,29 @@
     <w:name w:val="Normal"/>
     <w:qFormat/>
   </w:style>
+  <w:style w:type="paragraph" w:styleId="Heading1">
+    <w:name w:val="heading 1"/>
+    <w:basedOn w:val="Normal"/>
+    <w:next w:val="Normal"/>
+    <w:link w:val="Heading1Char"/>
+    <w:uiPriority w:val="9"/>
+    <w:qFormat/>
+    <w:rsid w:val="00512D76"/>
+    <w:pPr>
+      <w:keepNext/>
+      <w:keepLines/>
+      <w:spacing w:before="480" w:after="0"/>
+      <w:outlineLvl w:val="0"/>
+    </w:pPr>
+    <w:rPr>
+      <w:rFonts w:asciiTheme="majorHAnsi" w:eastAsiaTheme="majorEastAsia" w:hAnsiTheme="majorHAnsi" w:cstheme="majorBidi"/>
+      <w:b/>
+      <w:bCs/>
+      <w:color w:val="365F91" w:themeColor="accent1" w:themeShade="BF"/>
+      <w:sz w:val="28"/>
+      <w:szCs w:val="28"/>
+    </w:rPr>
+  </w:style>
   <w:style w:type="paragraph" w:styleId="Heading2">
     <w:name w:val="heading 2"/>
     <w:basedOn w:val="Normal"/>
@@ -3130,6 +4743,21 @@
     <w:rPr>
       <w:b/>
       <w:bCs/>
+    </w:rPr>
+  </w:style>
+  <w:style w:type="character" w:customStyle="1" w:styleId="Heading1Char">
+    <w:name w:val="Heading 1 Char"/>
+    <w:basedOn w:val="DefaultParagraphFont"/>
+    <w:link w:val="Heading1"/>
+    <w:uiPriority w:val="9"/>
+    <w:rsid w:val="00512D76"/>
+    <w:rPr>
+      <w:rFonts w:asciiTheme="majorHAnsi" w:eastAsiaTheme="majorEastAsia" w:hAnsiTheme="majorHAnsi" w:cstheme="majorBidi"/>
+      <w:b/>
+      <w:bCs/>
+      <w:color w:val="365F91" w:themeColor="accent1" w:themeShade="BF"/>
+      <w:sz w:val="28"/>
+      <w:szCs w:val="28"/>
     </w:rPr>
   </w:style>
 </w:styles>

</xml_diff>